<commit_message>
Add Jogging to Push Day
</commit_message>
<xml_diff>
--- a/Push Day.docx
+++ b/Push Day.docx
@@ -55,6 +55,28 @@
           <w:rFonts w:hint="eastAsia"/>
           <w:lang w:val="en-US" w:eastAsia="zh-CN"/>
         </w:rPr>
+        <w:t>Jogging</w:t>
+      </w:r>
+      <w:bookmarkStart w:id="0" w:name="_GoBack"/>
+      <w:bookmarkEnd w:id="0"/>
+    </w:p>
+    <w:p>
+      <w:pPr>
+        <w:numPr>
+          <w:ilvl w:val="0"/>
+          <w:numId w:val="1"/>
+        </w:numPr>
+        <w:jc w:val="both"/>
+        <w:rPr>
+          <w:rFonts w:hint="default"/>
+          <w:lang w:val="en-US" w:eastAsia="zh-CN"/>
+        </w:rPr>
+      </w:pPr>
+      <w:r>
+        <w:rPr>
+          <w:rFonts w:hint="eastAsia"/>
+          <w:lang w:val="en-US" w:eastAsia="zh-CN"/>
+        </w:rPr>
         <w:t>Military Press</w:t>
       </w:r>
     </w:p>
@@ -95,16 +117,7 @@
           <w:rFonts w:hint="eastAsia"/>
           <w:lang w:val="en-US" w:eastAsia="zh-CN"/>
         </w:rPr>
-        <w:t>Face Pull</w:t>
-      </w:r>
-      <w:bookmarkStart w:id="0" w:name="_GoBack"/>
-      <w:bookmarkEnd w:id="0"/>
-      <w:r>
-        <w:rPr>
-          <w:rFonts w:hint="eastAsia"/>
-          <w:lang w:val="en-US" w:eastAsia="zh-CN"/>
-        </w:rPr>
-        <w:t xml:space="preserve"> </w:t>
+        <w:t xml:space="preserve">Face Pull </w:t>
       </w:r>
     </w:p>
     <w:sectPr>

</xml_diff>